<commit_message>
Cambios panel de descripción de escenario
</commit_message>
<xml_diff>
--- a/2015/tesoro/estados aplicación.docx
+++ b/2015/tesoro/estados aplicación.docx
@@ -193,7 +193,16 @@
         <w:t>:</w:t>
       </w:r>
       <w:r>
-        <w:t xml:space="preserve"> Texto explicativo sobre creación de escenario + Botón de iniciar creación (con confirmación)</w:t>
+        <w:t xml:space="preserve"> Texto explicativo sobre creación de escen</w:t>
+      </w:r>
+      <w:r>
+        <w:t>ario + Botón de iniciar creación</w:t>
+      </w:r>
+      <w:r>
+        <w:t>)</w:t>
+      </w:r>
+      <w:r>
+        <w:t xml:space="preserve"> -&gt; Formulario con campos descriptivos para el escenario (nombre, descripción, primera pista...) + Botón de crear escenario (con confirmación)</w:t>
       </w:r>
     </w:p>
     <w:p>
@@ -215,6 +224,193 @@
       </w:r>
       <w:r>
         <w:t xml:space="preserve"> Texto explicativo sobre iniciar juego + Descripción + Botón de iniciar juego (con confirmación)</w:t>
+      </w:r>
+    </w:p>
+    <w:p/>
+    <w:p>
+      <w:pPr>
+        <w:rPr>
+          <w:strike/>
+        </w:rPr>
+      </w:pPr>
+    </w:p>
+    <w:p>
+      <w:pPr>
+        <w:rPr>
+          <w:strike/>
+        </w:rPr>
+      </w:pPr>
+      <w:r>
+        <w:rPr>
+          <w:b/>
+          <w:strike/>
+        </w:rPr>
+        <w:t>CREATE</w:t>
+      </w:r>
+      <w:r>
+        <w:rPr>
+          <w:b/>
+          <w:strike/>
+        </w:rPr>
+        <w:t>SCENARIO</w:t>
+      </w:r>
+      <w:r>
+        <w:rPr>
+          <w:strike/>
+        </w:rPr>
+        <w:t>: Usuario autenticado que</w:t>
+      </w:r>
+      <w:r>
+        <w:rPr>
+          <w:strike/>
+        </w:rPr>
+        <w:t xml:space="preserve"> confirma que desea crear un nuevo escenario.</w:t>
+      </w:r>
+    </w:p>
+    <w:p>
+      <w:pPr>
+        <w:pStyle w:val="Prrafodelista"/>
+        <w:numPr>
+          <w:ilvl w:val="0"/>
+          <w:numId w:val="1"/>
+        </w:numPr>
+        <w:rPr>
+          <w:strike/>
+        </w:rPr>
+      </w:pPr>
+      <w:r>
+        <w:rPr>
+          <w:strike/>
+        </w:rPr>
+        <w:t xml:space="preserve">Botón "Iniciar sesión </w:t>
+      </w:r>
+      <w:proofErr w:type="spellStart"/>
+      <w:r>
+        <w:rPr>
+          <w:strike/>
+        </w:rPr>
+        <w:t>Facebook</w:t>
+      </w:r>
+      <w:proofErr w:type="spellEnd"/>
+      <w:r>
+        <w:rPr>
+          <w:strike/>
+        </w:rPr>
+        <w:t>": OFF.</w:t>
+      </w:r>
+    </w:p>
+    <w:p>
+      <w:pPr>
+        <w:pStyle w:val="Prrafodelista"/>
+        <w:numPr>
+          <w:ilvl w:val="0"/>
+          <w:numId w:val="1"/>
+        </w:numPr>
+        <w:rPr>
+          <w:strike/>
+        </w:rPr>
+      </w:pPr>
+      <w:r>
+        <w:rPr>
+          <w:strike/>
+        </w:rPr>
+        <w:t>Botón "Validar ubicación": OFF.</w:t>
+      </w:r>
+    </w:p>
+    <w:p>
+      <w:pPr>
+        <w:pStyle w:val="Prrafodelista"/>
+        <w:numPr>
+          <w:ilvl w:val="0"/>
+          <w:numId w:val="1"/>
+        </w:numPr>
+        <w:rPr>
+          <w:strike/>
+        </w:rPr>
+      </w:pPr>
+      <w:r>
+        <w:rPr>
+          <w:strike/>
+        </w:rPr>
+        <w:t>Panel izquierdo:</w:t>
+      </w:r>
+      <w:r>
+        <w:rPr>
+          <w:strike/>
+        </w:rPr>
+        <w:t xml:space="preserve"> Form</w:t>
+      </w:r>
+      <w:r>
+        <w:rPr>
+          <w:strike/>
+        </w:rPr>
+        <w:t xml:space="preserve">ulario con campos descriptivos para </w:t>
+      </w:r>
+      <w:r>
+        <w:rPr>
+          <w:strike/>
+        </w:rPr>
+        <w:t>el escenario</w:t>
+      </w:r>
+      <w:r>
+        <w:rPr>
+          <w:strike/>
+        </w:rPr>
+        <w:t xml:space="preserve"> (nombre, descripción, primera pista...) + Botón de crear escenario (con confirmación)</w:t>
+      </w:r>
+    </w:p>
+    <w:p>
+      <w:pPr>
+        <w:pStyle w:val="Prrafodelista"/>
+        <w:numPr>
+          <w:ilvl w:val="0"/>
+          <w:numId w:val="1"/>
+        </w:numPr>
+        <w:rPr>
+          <w:strike/>
+        </w:rPr>
+      </w:pPr>
+      <w:r>
+        <w:rPr>
+          <w:strike/>
+        </w:rPr>
+        <w:t xml:space="preserve">Pulsación en </w:t>
+      </w:r>
+      <w:r>
+        <w:rPr>
+          <w:strike/>
+        </w:rPr>
+        <w:t>cualquier parte</w:t>
+      </w:r>
+      <w:r>
+        <w:rPr>
+          <w:strike/>
+        </w:rPr>
+        <w:t xml:space="preserve"> -&gt;</w:t>
+      </w:r>
+      <w:r>
+        <w:rPr>
+          <w:strike/>
+        </w:rPr>
+        <w:t xml:space="preserve"> </w:t>
+      </w:r>
+      <w:r>
+        <w:rPr>
+          <w:strike/>
+        </w:rPr>
+        <w:t>¿¿Confirmación</w:t>
+      </w:r>
+      <w:r>
+        <w:rPr>
+          <w:strike/>
+        </w:rPr>
+        <w:t xml:space="preserve"> de abandonar creación</w:t>
+      </w:r>
+      <w:r>
+        <w:rPr>
+          <w:strike/>
+        </w:rPr>
+        <w:t>??</w:t>
       </w:r>
     </w:p>
     <w:p/>
@@ -224,7 +420,7 @@
         <w:rPr>
           <w:b/>
         </w:rPr>
-        <w:t>CREATE</w:t>
+        <w:t>CREATING</w:t>
       </w:r>
       <w:r>
         <w:rPr>
@@ -233,10 +429,7 @@
         <w:t>SCENARIO</w:t>
       </w:r>
       <w:r>
-        <w:t>: Usuario autenticado que</w:t>
-      </w:r>
-      <w:r>
-        <w:t xml:space="preserve"> confirma que desea crear un nuevo escenario.</w:t>
+        <w:t>: Usuario autenticado que ya ha aportado la primera pista de un escenario y se encuentra creando pistas.</w:t>
       </w:r>
     </w:p>
     <w:p>
@@ -280,87 +473,74 @@
         </w:numPr>
       </w:pPr>
       <w:r>
-        <w:t>Panel izquierdo:</w:t>
-      </w:r>
-      <w:r>
-        <w:t xml:space="preserve"> Form</w:t>
-      </w:r>
-      <w:r>
-        <w:t xml:space="preserve">ulario con campos descriptivos para </w:t>
-      </w:r>
-      <w:r>
-        <w:t>el escenario</w:t>
-      </w:r>
-      <w:r>
-        <w:t xml:space="preserve"> (nombre, descripción, primera pista...) + Botón de crear escenario (con confirmación)</w:t>
-      </w:r>
-    </w:p>
-    <w:p>
-      <w:pPr>
-        <w:pStyle w:val="Prrafodelista"/>
-        <w:numPr>
-          <w:ilvl w:val="0"/>
-          <w:numId w:val="1"/>
-        </w:numPr>
-      </w:pPr>
-      <w:r>
-        <w:t xml:space="preserve">Pulsación en </w:t>
-      </w:r>
-      <w:r>
-        <w:t>cualquier parte</w:t>
-      </w:r>
-      <w:r>
-        <w:t xml:space="preserve"> -&gt;</w:t>
-      </w:r>
-      <w:r>
-        <w:t xml:space="preserve"> </w:t>
-      </w:r>
-      <w:r>
-        <w:t>¿¿Confirmación</w:t>
-      </w:r>
-      <w:r>
-        <w:t xml:space="preserve"> de abandonar creación</w:t>
-      </w:r>
-      <w:r>
-        <w:t>??</w:t>
-      </w:r>
-    </w:p>
-    <w:p/>
-    <w:p/>
-    <w:p>
-      <w:r>
+        <w:t>Pulsación en el mapa -&gt; Panel izquierdo: Texto explicativo sobre creación de pista + Botón de iniciar creación</w:t>
+      </w:r>
+      <w:r>
+        <w:t xml:space="preserve"> -&gt; Formulario con campos relacionados con la pista (descripción, pregunta/respuestas...) + Botón de crear pista (con confirmación)</w:t>
+      </w:r>
+    </w:p>
+    <w:p>
+      <w:pPr>
         <w:rPr>
           <w:b/>
         </w:rPr>
-        <w:t>CREATING</w:t>
-      </w:r>
+      </w:pPr>
+    </w:p>
+    <w:p>
+      <w:pPr>
+        <w:rPr>
+          <w:strike/>
+        </w:rPr>
+      </w:pPr>
       <w:r>
         <w:rPr>
           <w:b/>
-        </w:rPr>
-        <w:t>SCENARIO</w:t>
-      </w:r>
-      <w:r>
-        <w:t>: Usuario autenticado que ya ha aportado la primera pista de un escenario y se encuentra creando pistas.</w:t>
-      </w:r>
-    </w:p>
-    <w:p>
-      <w:pPr>
-        <w:pStyle w:val="Prrafodelista"/>
-        <w:numPr>
-          <w:ilvl w:val="0"/>
-          <w:numId w:val="1"/>
-        </w:numPr>
-      </w:pPr>
-      <w:r>
+          <w:strike/>
+        </w:rPr>
+        <w:t>CREATERIDDLE</w:t>
+      </w:r>
+      <w:r>
+        <w:rPr>
+          <w:strike/>
+        </w:rPr>
+        <w:t xml:space="preserve">: Usuario autenticado </w:t>
+      </w:r>
+      <w:r>
+        <w:rPr>
+          <w:strike/>
+        </w:rPr>
+        <w:t>que confirma que desea crear una nueva pista para un escenario.</w:t>
+      </w:r>
+    </w:p>
+    <w:p>
+      <w:pPr>
+        <w:pStyle w:val="Prrafodelista"/>
+        <w:numPr>
+          <w:ilvl w:val="0"/>
+          <w:numId w:val="1"/>
+        </w:numPr>
+        <w:rPr>
+          <w:strike/>
+        </w:rPr>
+      </w:pPr>
+      <w:r>
+        <w:rPr>
+          <w:strike/>
+        </w:rPr>
         <w:t xml:space="preserve">Botón "Iniciar sesión </w:t>
       </w:r>
       <w:proofErr w:type="spellStart"/>
       <w:r>
+        <w:rPr>
+          <w:strike/>
+        </w:rPr>
         <w:t>Facebook</w:t>
       </w:r>
       <w:proofErr w:type="spellEnd"/>
       <w:r>
+        <w:rPr>
+          <w:strike/>
+        </w:rPr>
         <w:t>": OFF.</w:t>
       </w:r>
     </w:p>
@@ -371,8 +551,14 @@
           <w:ilvl w:val="0"/>
           <w:numId w:val="1"/>
         </w:numPr>
-      </w:pPr>
-      <w:r>
+        <w:rPr>
+          <w:strike/>
+        </w:rPr>
+      </w:pPr>
+      <w:r>
+        <w:rPr>
+          <w:strike/>
+        </w:rPr>
         <w:t>Botón "Validar ubicación": OFF.</w:t>
       </w:r>
     </w:p>
@@ -383,92 +569,50 @@
           <w:ilvl w:val="0"/>
           <w:numId w:val="1"/>
         </w:numPr>
-      </w:pPr>
-      <w:r>
-        <w:t>Pulsación en el mapa -&gt; Panel izquierdo: Texto explicativo sobre creación de pista + Botón de iniciar creación (con confirmación)</w:t>
-      </w:r>
-    </w:p>
-    <w:p>
-      <w:pPr>
-        <w:rPr>
-          <w:b/>
-        </w:rPr>
-      </w:pPr>
-    </w:p>
-    <w:p>
-      <w:r>
-        <w:rPr>
-          <w:b/>
-        </w:rPr>
-        <w:lastRenderedPageBreak/>
-        <w:t>CREATERIDDLE</w:t>
-      </w:r>
-      <w:r>
-        <w:t xml:space="preserve">: Usuario autenticado </w:t>
-      </w:r>
-      <w:r>
-        <w:t>que confirma que desea crear una nueva pista para un escenario.</w:t>
-      </w:r>
-    </w:p>
-    <w:p>
-      <w:pPr>
-        <w:pStyle w:val="Prrafodelista"/>
-        <w:numPr>
-          <w:ilvl w:val="0"/>
-          <w:numId w:val="1"/>
-        </w:numPr>
-      </w:pPr>
-      <w:r>
-        <w:t xml:space="preserve">Botón "Iniciar sesión </w:t>
-      </w:r>
-      <w:proofErr w:type="spellStart"/>
-      <w:r>
-        <w:t>Facebook</w:t>
-      </w:r>
-      <w:proofErr w:type="spellEnd"/>
-      <w:r>
-        <w:t>": OFF.</w:t>
-      </w:r>
-    </w:p>
-    <w:p>
-      <w:pPr>
-        <w:pStyle w:val="Prrafodelista"/>
-        <w:numPr>
-          <w:ilvl w:val="0"/>
-          <w:numId w:val="1"/>
-        </w:numPr>
-      </w:pPr>
-      <w:r>
-        <w:t>Botón "Validar ubicación": OFF.</w:t>
-      </w:r>
-    </w:p>
-    <w:p>
-      <w:pPr>
-        <w:pStyle w:val="Prrafodelista"/>
-        <w:numPr>
-          <w:ilvl w:val="0"/>
-          <w:numId w:val="1"/>
-        </w:numPr>
-      </w:pPr>
-      <w:r>
+        <w:rPr>
+          <w:strike/>
+        </w:rPr>
+      </w:pPr>
+      <w:r>
+        <w:rPr>
+          <w:strike/>
+        </w:rPr>
         <w:t xml:space="preserve">Panel izquierdo: Formulario con campos </w:t>
       </w:r>
       <w:r>
+        <w:rPr>
+          <w:strike/>
+        </w:rPr>
         <w:t>relacionados con la pista (</w:t>
       </w:r>
       <w:r>
+        <w:rPr>
+          <w:strike/>
+        </w:rPr>
         <w:t xml:space="preserve">descripción, </w:t>
       </w:r>
       <w:r>
+        <w:rPr>
+          <w:strike/>
+        </w:rPr>
         <w:t>pregunta/respuestas</w:t>
       </w:r>
       <w:r>
+        <w:rPr>
+          <w:strike/>
+        </w:rPr>
         <w:t xml:space="preserve">...) + Botón de crear </w:t>
       </w:r>
       <w:r>
+        <w:rPr>
+          <w:strike/>
+        </w:rPr>
         <w:t>pista</w:t>
       </w:r>
       <w:r>
+        <w:rPr>
+          <w:strike/>
+        </w:rPr>
         <w:t xml:space="preserve"> (con confirmación)</w:t>
       </w:r>
     </w:p>
@@ -479,8 +623,14 @@
           <w:ilvl w:val="0"/>
           <w:numId w:val="1"/>
         </w:numPr>
-      </w:pPr>
-      <w:r>
+        <w:rPr>
+          <w:strike/>
+        </w:rPr>
+      </w:pPr>
+      <w:r>
+        <w:rPr>
+          <w:strike/>
+        </w:rPr>
         <w:t>Pulsación en cualquier parte -&gt; ¿¿Confirmación de abandonar creación??</w:t>
       </w:r>
     </w:p>

</xml_diff>